<commit_message>
added more docs @
</commit_message>
<xml_diff>
--- a/documentation/reports/40434771_DanielMcClean.docx
+++ b/documentation/reports/40434771_DanielMcClean.docx
@@ -80,7 +80,7 @@
         <w:rPr>
           <w:rtl w:val="0"/>
         </w:rPr>
-        <w:t xml:space="preserve">At the beginning of development I created an HTML version of my dungeon as well as the village area within the game. These HTML pages were eventually removed and replaced with the dynamic loading from the database. The other area that was solely my responsibility was the creation of the map area of the game.</w:t>
+        <w:t xml:space="preserve">At the beginning of development I created an HTML version of my dungeon as well as the village area within the game. These HTML pages were eventually removed and replaced with the dynamic loading from the database. The other area that was solely my responsibility was the creation of the map area of the game. The size for the map is loaded from the database and this is used to build the required HTML and also to configure the CSS grid with the correct column number.</w:t>
       </w:r>
     </w:p>
     <w:p>
@@ -127,12 +127,12 @@
             <wp:extent cx="2267307" cy="4074202"/>
             <wp:effectExtent b="0" l="0" r="0" t="0"/>
             <wp:wrapSquare wrapText="bothSides" distB="114300" distT="114300" distL="114300" distR="114300"/>
-            <wp:docPr id="1" name="image1.png"/>
+            <wp:docPr id="1" name="image2.png"/>
             <a:graphic>
               <a:graphicData uri="http://schemas.openxmlformats.org/drawingml/2006/picture">
                 <pic:pic>
                   <pic:nvPicPr>
-                    <pic:cNvPr id="0" name="image1.png"/>
+                    <pic:cNvPr id="0" name="image2.png"/>
                     <pic:cNvPicPr preferRelativeResize="0"/>
                   </pic:nvPicPr>
                   <pic:blipFill>
@@ -248,29 +248,7 @@
         <w:rPr>
           <w:rtl w:val="0"/>
         </w:rPr>
-        <w:t xml:space="preserve">Finally the code that creates the page loading animation was created by myself as well as the settings used to control whether this is enabled and what speed it should run at.</w:t>
-      </w:r>
-      <w:r>
-        <w:br w:type="page"/>
-      </w:r>
-      <w:r>
-        <w:rPr>
-          <w:rtl w:val="0"/>
-        </w:rPr>
-      </w:r>
-    </w:p>
-    <w:p>
-      <w:pPr>
-        <w:pStyle w:val="Heading1"/>
-        <w:rPr/>
-      </w:pPr>
-      <w:bookmarkStart w:colFirst="0" w:colLast="0" w:name="_7gamubip17bq" w:id="2"/>
-      <w:bookmarkEnd w:id="2"/>
-      <w:r>
-        <w:rPr>
-          <w:rtl w:val="0"/>
-        </w:rPr>
-        <w:t xml:space="preserve">Database &amp; SQL Work</w:t>
+        <w:t xml:space="preserve">Finally the code that creates the page loading animation was created by myself as well as the settings used to control whether this is enabled and what speed it should run at.Database &amp; SQL Work</w:t>
       </w:r>
     </w:p>
     <w:p>
@@ -306,12 +284,12 @@
             <wp:extent cx="3819525" cy="3409950"/>
             <wp:effectExtent b="0" l="0" r="0" t="0"/>
             <wp:wrapSquare wrapText="bothSides" distB="114300" distT="114300" distL="114300" distR="114300"/>
-            <wp:docPr id="2" name="image2.png"/>
+            <wp:docPr id="2" name="image1.png"/>
             <a:graphic>
               <a:graphicData uri="http://schemas.openxmlformats.org/drawingml/2006/picture">
                 <pic:pic>
                   <pic:nvPicPr>
-                    <pic:cNvPr id="0" name="image2.png"/>
+                    <pic:cNvPr id="0" name="image1.png"/>
                     <pic:cNvPicPr preferRelativeResize="0"/>
                   </pic:nvPicPr>
                   <pic:blipFill>
@@ -593,85 +571,85 @@
         <w:pStyle w:val="Heading1"/>
         <w:rPr/>
       </w:pPr>
-      <w:bookmarkStart w:colFirst="0" w:colLast="0" w:name="_u9i8dlx4hxyd" w:id="3"/>
+      <w:bookmarkStart w:colFirst="0" w:colLast="0" w:name="_u9i8dlx4hxyd" w:id="2"/>
+      <w:bookmarkEnd w:id="2"/>
+      <w:r>
+        <w:rPr>
+          <w:rtl w:val="0"/>
+        </w:rPr>
+        <w:t xml:space="preserve">Technical Complexity &amp; UX Enhancements</w:t>
+      </w:r>
+    </w:p>
+    <w:p>
+      <w:pPr>
+        <w:rPr/>
+      </w:pPr>
+      <w:r>
+        <w:rPr>
+          <w:rtl w:val="0"/>
+        </w:rPr>
+      </w:r>
+    </w:p>
+    <w:p>
+      <w:pPr>
+        <w:rPr/>
+      </w:pPr>
+      <w:r>
+        <w:rPr>
+          <w:rtl w:val="0"/>
+        </w:rPr>
+        <w:t xml:space="preserve">The most technically complex aspects of this project I worked on was the database design for storing the game, the way this is constructed it would allow for a whole new game to be created and played by creating new areas, decisions and map within the database and then only having to change a few variables within the JavaScript code in order to change what game is played. This makes our program much more flexible than alternative solutions of multiple HTML pages or loading the game dynamically where the data is embedded within the JavaScript files.</w:t>
+      </w:r>
+    </w:p>
+    <w:p>
+      <w:pPr>
+        <w:rPr/>
+      </w:pPr>
+      <w:r>
+        <w:rPr>
+          <w:rtl w:val="0"/>
+        </w:rPr>
+      </w:r>
+    </w:p>
+    <w:p>
+      <w:pPr>
+        <w:rPr/>
+      </w:pPr>
+      <w:r>
+        <w:rPr>
+          <w:rtl w:val="0"/>
+        </w:rPr>
+        <w:t xml:space="preserve">The other area of technical complexity that I worked on was the creation of web-components to enable for complex, reusable segments of HTML with their own attached JavaScript and CSS to be created and act as self contained sections that can be used without having to copy paste large segments of code. The most complex component I created was that of the DragDropGame. This component creates a box on screen that has a variable number of items that must be dragged across the screen. There is also a variable time limit for the game as well as the ability to insert custom css for the background of the destination boxes. </w:t>
+      </w:r>
+    </w:p>
+    <w:p>
+      <w:pPr>
+        <w:rPr/>
+      </w:pPr>
+      <w:r>
+        <w:rPr>
+          <w:rtl w:val="0"/>
+        </w:rPr>
+        <w:t xml:space="preserve">This element provides an enhanced bit of interactivity to the text based adventure and the use of an external library to handle the touch events for drag and drop enable this to function on mobile as well as desktop.</w:t>
+      </w:r>
+    </w:p>
+    <w:p>
+      <w:pPr>
+        <w:rPr/>
+      </w:pPr>
+      <w:r>
+        <w:rPr>
+          <w:rtl w:val="0"/>
+        </w:rPr>
+      </w:r>
+    </w:p>
+    <w:p>
+      <w:pPr>
+        <w:pStyle w:val="Heading1"/>
+        <w:rPr/>
+      </w:pPr>
+      <w:bookmarkStart w:colFirst="0" w:colLast="0" w:name="_hzqk9hbu94gn" w:id="3"/>
       <w:bookmarkEnd w:id="3"/>
-      <w:r>
-        <w:rPr>
-          <w:rtl w:val="0"/>
-        </w:rPr>
-        <w:t xml:space="preserve">Technical Complexity &amp; UX Enhancements</w:t>
-      </w:r>
-    </w:p>
-    <w:p>
-      <w:pPr>
-        <w:rPr/>
-      </w:pPr>
-      <w:r>
-        <w:rPr>
-          <w:rtl w:val="0"/>
-        </w:rPr>
-      </w:r>
-    </w:p>
-    <w:p>
-      <w:pPr>
-        <w:rPr/>
-      </w:pPr>
-      <w:r>
-        <w:rPr>
-          <w:rtl w:val="0"/>
-        </w:rPr>
-        <w:t xml:space="preserve">The most technically complex aspects of this project I worked on was the database design for storing the game, the way this is constructed it would allow for a whole new game to be created and played by creating new areas, decisions and map within the database and then only having to change a few variables within the JavaScript code in order to change what game is played. This makes our program much more flexible than alternative solutions of multiple HTML pages or loading the game dynamically where the data is embedded within the JavaScript files.</w:t>
-      </w:r>
-    </w:p>
-    <w:p>
-      <w:pPr>
-        <w:rPr/>
-      </w:pPr>
-      <w:r>
-        <w:rPr>
-          <w:rtl w:val="0"/>
-        </w:rPr>
-      </w:r>
-    </w:p>
-    <w:p>
-      <w:pPr>
-        <w:rPr/>
-      </w:pPr>
-      <w:r>
-        <w:rPr>
-          <w:rtl w:val="0"/>
-        </w:rPr>
-        <w:t xml:space="preserve">The other area of technical complexity that I worked on was the creation of web-components to enable for complex, reusable segments of HTML with their own attached JavaScript and CSS to be created and act as self contained sections that can be used without having to copy paste large segments of code. The most complex component I created was that of the DragDropGame. This component creates a box on screen that has a variable number of items that must be dragged across the screen. There is also a variable time limit for the game as well as the ability to insert custom css for the background of the destination boxes. </w:t>
-      </w:r>
-    </w:p>
-    <w:p>
-      <w:pPr>
-        <w:rPr/>
-      </w:pPr>
-      <w:r>
-        <w:rPr>
-          <w:rtl w:val="0"/>
-        </w:rPr>
-        <w:t xml:space="preserve">This element provides an enhanced bit of interactivity to the text based adventure and the use of an external library to handle the touch events for drag and drop enable this to function on mobile as well as desktop.</w:t>
-      </w:r>
-    </w:p>
-    <w:p>
-      <w:pPr>
-        <w:rPr/>
-      </w:pPr>
-      <w:r>
-        <w:rPr>
-          <w:rtl w:val="0"/>
-        </w:rPr>
-      </w:r>
-    </w:p>
-    <w:p>
-      <w:pPr>
-        <w:pStyle w:val="Heading1"/>
-        <w:rPr/>
-      </w:pPr>
-      <w:bookmarkStart w:colFirst="0" w:colLast="0" w:name="_hzqk9hbu94gn" w:id="4"/>
-      <w:bookmarkEnd w:id="4"/>
       <w:r>
         <w:rPr>
           <w:rtl w:val="0"/>

</xml_diff>